<commit_message>
Update CV Annelie Johansson Rova.docx
</commit_message>
<xml_diff>
--- a/doc/CV Annelie Johansson Rova.docx
+++ b/doc/CV Annelie Johansson Rova.docx
@@ -842,7 +842,34 @@
                 <w:vertAlign w:val="baseline"/>
                 <w:rtl w:val="0"/>
               </w:rPr>
-              <w:t xml:space="preserve">Frontend utveckling som tyvärr avbröts i förtid d</w:t>
+              <w:t xml:space="preserve">Frontend utveckling som tyvärr var </w:t>
+            </w:r>
+            <w:r>
+              <w:rPr>
+                <w:i w:val="1"/>
+                <w:color w:val="333333"/>
+                <w:sz w:val="24"/>
+                <w:szCs w:val="24"/>
+                <w:rtl w:val="0"/>
+              </w:rPr>
+              <w:t xml:space="preserve">mindre givande</w:t>
+            </w:r>
+            <w:r>
+              <w:rPr>
+                <w:rFonts w:ascii="Times New Roman" w:cs="Times New Roman" w:eastAsia="Times New Roman" w:hAnsi="Times New Roman"/>
+                <w:b w:val="0"/>
+                <w:i w:val="1"/>
+                <w:smallCaps w:val="0"/>
+                <w:strike w:val="0"/>
+                <w:color w:val="333333"/>
+                <w:sz w:val="24"/>
+                <w:szCs w:val="24"/>
+                <w:u w:val="none"/>
+                <w:shd w:fill="auto" w:val="clear"/>
+                <w:vertAlign w:val="baseline"/>
+                <w:rtl w:val="0"/>
+              </w:rPr>
+              <w:t xml:space="preserve"> och avbröts i förtid d</w:t>
             </w:r>
             <w:r>
               <w:rPr>
@@ -6249,7 +6276,7 @@
         <w:shd w:fill="auto" w:val="clear"/>
         <w:spacing w:after="0" w:before="0" w:line="240" w:lineRule="auto"/>
         <w:ind w:left="0" w:right="0" w:firstLine="0"/>
-        <w:jc w:val="center"/>
+        <w:jc w:val="left"/>
         <w:rPr>
           <w:rFonts w:ascii="Times New Roman" w:cs="Times New Roman" w:eastAsia="Times New Roman" w:hAnsi="Times New Roman"/>
           <w:b w:val="0"/>

</xml_diff>